<commit_message>
made standard flight control(no keyboard support)
</commit_message>
<xml_diff>
--- a/drone contolller documentation.docx
+++ b/drone contolller documentation.docx
@@ -2291,15 +2291,7 @@
         </w:numPr>
       </w:pPr>
       <w:r>
-        <w:t xml:space="preserve">Camera beeld </w:t>
-      </w:r>
-      <w:proofErr w:type="gramStart"/>
-      <w:r>
-        <w:t>terug krijgen</w:t>
-      </w:r>
-      <w:proofErr w:type="gramEnd"/>
-      <w:r>
-        <w:t>(extra)</w:t>
+        <w:t>Camera beeld terug krijgen(extra)</w:t>
       </w:r>
     </w:p>
     <w:p>
@@ -2324,6 +2316,42 @@
       </w:pPr>
       <w:r>
         <w:t>Persoon volgen met camera(extra)</w:t>
+      </w:r>
+    </w:p>
+    <w:p>
+      <w:pPr>
+        <w:pStyle w:val="Lijstalinea"/>
+        <w:numPr>
+          <w:ilvl w:val="0"/>
+          <w:numId w:val="5"/>
+        </w:numPr>
+      </w:pPr>
+      <w:r>
+        <w:t>Verbind drone met wifi(niet zijn eigen wifi)(extra)</w:t>
+      </w:r>
+    </w:p>
+    <w:p>
+      <w:pPr>
+        <w:pStyle w:val="Lijstalinea"/>
+        <w:numPr>
+          <w:ilvl w:val="0"/>
+          <w:numId w:val="5"/>
+        </w:numPr>
+      </w:pPr>
+      <w:r>
+        <w:t>Flight path opnemen(extra)</w:t>
+      </w:r>
+    </w:p>
+    <w:p>
+      <w:pPr>
+        <w:pStyle w:val="Lijstalinea"/>
+        <w:numPr>
+          <w:ilvl w:val="0"/>
+          <w:numId w:val="5"/>
+        </w:numPr>
+      </w:pPr>
+      <w:r>
+        <w:t>Controller support(extra)</w:t>
       </w:r>
     </w:p>
     <w:p/>
@@ -2496,6 +2524,7 @@
                 <w:szCs w:val="18"/>
                 <w:lang w:eastAsia="nl-NL"/>
               </w:rPr>
+              <w:lastRenderedPageBreak/>
               <w:t>Datum</w:t>
             </w:r>
           </w:p>
@@ -2577,7 +2606,6 @@
                 <w:szCs w:val="18"/>
                 <w:lang w:eastAsia="nl-NL"/>
               </w:rPr>
-              <w:lastRenderedPageBreak/>
               <w:t xml:space="preserve">Week 1 </w:t>
             </w:r>
           </w:p>
@@ -2623,7 +2651,6 @@
                 <w:lang w:eastAsia="nl-NL"/>
               </w:rPr>
             </w:pPr>
-            <w:proofErr w:type="gramStart"/>
             <w:r>
               <w:rPr>
                 <w:rFonts w:ascii="Segoe UI" w:eastAsia="Times New Roman" w:hAnsi="Segoe UI" w:cs="Segoe UI"/>
@@ -2633,7 +2660,6 @@
               </w:rPr>
               <w:t>ik</w:t>
             </w:r>
-            <w:proofErr w:type="gramEnd"/>
           </w:p>
         </w:tc>
       </w:tr>
@@ -2973,27 +2999,7 @@
                 <w:szCs w:val="18"/>
                 <w:lang w:eastAsia="nl-NL"/>
               </w:rPr>
-              <w:t xml:space="preserve">Drone </w:t>
-            </w:r>
-            <w:proofErr w:type="gramStart"/>
-            <w:r>
-              <w:rPr>
-                <w:rFonts w:ascii="Segoe UI" w:eastAsia="Times New Roman" w:hAnsi="Segoe UI" w:cs="Segoe UI"/>
-                <w:sz w:val="18"/>
-                <w:szCs w:val="18"/>
-                <w:lang w:eastAsia="nl-NL"/>
-              </w:rPr>
-              <w:t>besturen(</w:t>
-            </w:r>
-            <w:proofErr w:type="gramEnd"/>
-            <w:r>
-              <w:rPr>
-                <w:rFonts w:ascii="Segoe UI" w:eastAsia="Times New Roman" w:hAnsi="Segoe UI" w:cs="Segoe UI"/>
-                <w:sz w:val="18"/>
-                <w:szCs w:val="18"/>
-                <w:lang w:eastAsia="nl-NL"/>
-              </w:rPr>
-              <w:t>naar links, rechts, voor, achter, boven, onder, en landen en opsteigen)</w:t>
+              <w:t>Drone besturen(naar links, rechts, voor, achter, boven, onder, en landen en opsteigen)</w:t>
             </w:r>
           </w:p>
         </w:tc>
@@ -3064,7 +3070,6 @@
                 <w:lang w:eastAsia="nl-NL"/>
               </w:rPr>
             </w:pPr>
-            <w:proofErr w:type="gramStart"/>
             <w:r>
               <w:rPr>
                 <w:rFonts w:ascii="Segoe UI" w:eastAsia="Times New Roman" w:hAnsi="Segoe UI" w:cs="Segoe UI"/>
@@ -3074,7 +3079,6 @@
               </w:rPr>
               <w:t>hoog</w:t>
             </w:r>
-            <w:proofErr w:type="gramEnd"/>
           </w:p>
         </w:tc>
       </w:tr>
@@ -3385,7 +3389,6 @@
                 <w:lang w:eastAsia="nl-NL"/>
               </w:rPr>
             </w:pPr>
-            <w:proofErr w:type="gramStart"/>
             <w:r>
               <w:rPr>
                 <w:rFonts w:ascii="Segoe UI" w:eastAsia="Times New Roman" w:hAnsi="Segoe UI" w:cs="Segoe UI"/>
@@ -3395,7 +3398,6 @@
               </w:rPr>
               <w:t>gemiddeld</w:t>
             </w:r>
-            <w:proofErr w:type="gramEnd"/>
           </w:p>
         </w:tc>
       </w:tr>
@@ -3413,7 +3415,7 @@
     </w:p>
     <w:p>
       <w:r>
-        <w:object w:dxaOrig="1520" w:dyaOrig="985" w14:anchorId="23800948">
+        <w:object w:dxaOrig="1520" w:dyaOrig="985" w14:anchorId="37B2390F">
           <v:shapetype id="_x0000_t75" coordsize="21600,21600" o:spt="75" o:preferrelative="t" path="m@4@5l@4@11@9@11@9@5xe" filled="f" stroked="f">
             <v:stroke joinstyle="miter"/>
             <v:formulas>
@@ -3433,15 +3435,23 @@
             <v:path o:extrusionok="f" gradientshapeok="t" o:connecttype="rect"/>
             <o:lock v:ext="edit" aspectratio="t"/>
           </v:shapetype>
-          <v:shape id="_x0000_i1026" type="#_x0000_t75" style="width:76pt;height:49.25pt" o:ole="">
+          <v:shape id="_x0000_i1034" type="#_x0000_t75" style="width:76pt;height:49.25pt" o:ole="">
             <v:imagedata r:id="rId12" o:title=""/>
           </v:shape>
-          <o:OLEObject Type="Embed" ProgID="Package" ShapeID="_x0000_i1026" DrawAspect="Icon" ObjectID="_1820832384" r:id="rId13"/>
+          <o:OLEObject Type="Embed" ProgID="Package" ShapeID="_x0000_i1034" DrawAspect="Icon" ObjectID="_1820914589" r:id="rId13"/>
         </w:object>
       </w:r>
     </w:p>
     <w:p/>
     <w:p>
+      <w:r>
+        <w:t xml:space="preserve">Voorbeeld txt flight path: </w:t>
+      </w:r>
+      <w:r>
+        <w:br/>
+      </w:r>
+    </w:p>
+    <w:p>
       <w:pPr>
         <w:pStyle w:val="Kop2"/>
       </w:pPr>
@@ -3452,11 +3462,9 @@
       <w:bookmarkEnd w:id="18"/>
     </w:p>
     <w:p>
-      <w:proofErr w:type="gramStart"/>
       <w:r>
         <w:t>none</w:t>
       </w:r>
-      <w:proofErr w:type="gramEnd"/>
     </w:p>
     <w:p/>
     <w:p/>
@@ -4519,7 +4527,6 @@
           <w:lang w:eastAsia="ja-JP"/>
         </w:rPr>
       </w:pPr>
-      <w:proofErr w:type="gramStart"/>
       <w:r>
         <w:rPr>
           <w:rFonts w:cstheme="minorHAnsi"/>
@@ -4527,17 +4534,7 @@
           <w:szCs w:val="16"/>
           <w:lang w:eastAsia="ja-JP"/>
         </w:rPr>
-        <w:t>worden</w:t>
-      </w:r>
-      <w:proofErr w:type="gramEnd"/>
-      <w:r>
-        <w:rPr>
-          <w:rFonts w:cstheme="minorHAnsi"/>
-          <w:sz w:val="16"/>
-          <w:szCs w:val="16"/>
-          <w:lang w:eastAsia="ja-JP"/>
-        </w:rPr>
-        <w:t>.</w:t>
+        <w:t>worden.</w:t>
       </w:r>
     </w:p>
     <w:p>
@@ -5040,7 +5037,6 @@
           <w:lang w:eastAsia="ja-JP"/>
         </w:rPr>
       </w:pPr>
-      <w:proofErr w:type="gramStart"/>
       <w:r>
         <w:rPr>
           <w:rFonts w:cstheme="minorHAnsi"/>
@@ -5048,17 +5044,7 @@
           <w:szCs w:val="16"/>
           <w:lang w:eastAsia="ja-JP"/>
         </w:rPr>
-        <w:t>worden</w:t>
-      </w:r>
-      <w:proofErr w:type="gramEnd"/>
-      <w:r>
-        <w:rPr>
-          <w:rFonts w:cstheme="minorHAnsi"/>
-          <w:sz w:val="16"/>
-          <w:szCs w:val="16"/>
-          <w:lang w:eastAsia="ja-JP"/>
-        </w:rPr>
-        <w:t>.</w:t>
+        <w:t>worden.</w:t>
       </w:r>
     </w:p>
     <w:p>

</xml_diff>

<commit_message>
Add flight plan load, save, and run features
Introduces UI controls and logic to open, save, and execute flight plans via RichTextBox in the standard tab. Updates Form1.Designer.cs, Form1.cs, and resource files to support these features, allowing users to manage and run custom flight paths for the drone.
</commit_message>
<xml_diff>
--- a/drone contolller documentation.docx
+++ b/drone contolller documentation.docx
@@ -3435,10 +3435,10 @@
             <v:path o:extrusionok="f" gradientshapeok="t" o:connecttype="rect"/>
             <o:lock v:ext="edit" aspectratio="t"/>
           </v:shapetype>
-          <v:shape id="_x0000_i1034" type="#_x0000_t75" style="width:76pt;height:49.25pt" o:ole="">
+          <v:shape id="_x0000_i1025" type="#_x0000_t75" style="width:76pt;height:49.25pt" o:ole="">
             <v:imagedata r:id="rId12" o:title=""/>
           </v:shape>
-          <o:OLEObject Type="Embed" ProgID="Package" ShapeID="_x0000_i1034" DrawAspect="Icon" ObjectID="_1820914589" r:id="rId13"/>
+          <o:OLEObject Type="Embed" ProgID="Package" ShapeID="_x0000_i1025" DrawAspect="Icon" ObjectID="_1821423164" r:id="rId13"/>
         </w:object>
       </w:r>
     </w:p>
@@ -3446,6 +3446,178 @@
     <w:p>
       <w:r>
         <w:t xml:space="preserve">Voorbeeld txt flight path: </w:t>
+      </w:r>
+    </w:p>
+    <w:p>
+      <w:r>
+        <w:rPr>
+          <w:noProof/>
+        </w:rPr>
+        <mc:AlternateContent>
+          <mc:Choice Requires="wps">
+            <w:drawing>
+              <wp:anchor distT="0" distB="0" distL="114300" distR="114300" simplePos="0" relativeHeight="251659264" behindDoc="0" locked="0" layoutInCell="1" allowOverlap="1" wp14:anchorId="3CBFAF76" wp14:editId="446B3FE9">
+                <wp:simplePos x="0" y="0"/>
+                <wp:positionH relativeFrom="column">
+                  <wp:posOffset>60325</wp:posOffset>
+                </wp:positionH>
+                <wp:positionV relativeFrom="paragraph">
+                  <wp:posOffset>44450</wp:posOffset>
+                </wp:positionV>
+                <wp:extent cx="3512820" cy="769620"/>
+                <wp:effectExtent l="0" t="0" r="11430" b="11430"/>
+                <wp:wrapTopAndBottom/>
+                <wp:docPr id="167855679" name="Rechthoek 3"/>
+                <wp:cNvGraphicFramePr/>
+                <a:graphic xmlns:a="http://schemas.openxmlformats.org/drawingml/2006/main">
+                  <a:graphicData uri="http://schemas.microsoft.com/office/word/2010/wordprocessingShape">
+                    <wps:wsp>
+                      <wps:cNvSpPr/>
+                      <wps:spPr>
+                        <a:xfrm>
+                          <a:off x="0" y="0"/>
+                          <a:ext cx="3512820" cy="769620"/>
+                        </a:xfrm>
+                        <a:prstGeom prst="rect">
+                          <a:avLst/>
+                        </a:prstGeom>
+                        <a:solidFill>
+                          <a:schemeClr val="bg2"/>
+                        </a:solidFill>
+                        <a:ln>
+                          <a:solidFill>
+                            <a:schemeClr val="tx1"/>
+                          </a:solidFill>
+                        </a:ln>
+                      </wps:spPr>
+                      <wps:style>
+                        <a:lnRef idx="2">
+                          <a:schemeClr val="accent1">
+                            <a:shade val="15000"/>
+                          </a:schemeClr>
+                        </a:lnRef>
+                        <a:fillRef idx="1">
+                          <a:schemeClr val="accent1"/>
+                        </a:fillRef>
+                        <a:effectRef idx="0">
+                          <a:schemeClr val="accent1"/>
+                        </a:effectRef>
+                        <a:fontRef idx="minor">
+                          <a:schemeClr val="lt1"/>
+                        </a:fontRef>
+                      </wps:style>
+                      <wps:txbx>
+                        <w:txbxContent>
+                          <w:p>
+                            <w:pPr>
+                              <w:jc w:val="center"/>
+                              <w:rPr>
+                                <w:color w:val="000000" w:themeColor="text1"/>
+                              </w:rPr>
+                            </w:pPr>
+                            <w:r>
+                              <w:rPr>
+                                <w:color w:val="000000" w:themeColor="text1"/>
+                              </w:rPr>
+                              <w:t>Takeoff</w:t>
+                            </w:r>
+                          </w:p>
+                          <w:p>
+                            <w:pPr>
+                              <w:jc w:val="center"/>
+                              <w:rPr>
+                                <w:color w:val="000000" w:themeColor="text1"/>
+                              </w:rPr>
+                            </w:pPr>
+                            <w:r>
+                              <w:rPr>
+                                <w:color w:val="000000" w:themeColor="text1"/>
+                              </w:rPr>
+                              <w:t>up 20</w:t>
+                            </w:r>
+                          </w:p>
+                          <w:p>
+                            <w:pPr>
+                              <w:jc w:val="center"/>
+                              <w:rPr>
+                                <w:color w:val="000000" w:themeColor="text1"/>
+                              </w:rPr>
+                            </w:pPr>
+                            <w:r>
+                              <w:rPr>
+                                <w:color w:val="000000" w:themeColor="text1"/>
+                              </w:rPr>
+                              <w:t>land</w:t>
+                            </w:r>
+                          </w:p>
+                        </w:txbxContent>
+                      </wps:txbx>
+                      <wps:bodyPr rot="0" spcFirstLastPara="0" vertOverflow="overflow" horzOverflow="overflow" vert="horz" wrap="square" lIns="91440" tIns="45720" rIns="91440" bIns="45720" numCol="1" spcCol="0" rtlCol="0" fromWordArt="0" anchor="t" anchorCtr="0" forceAA="0" compatLnSpc="1">
+                        <a:prstTxWarp prst="textNoShape">
+                          <a:avLst/>
+                        </a:prstTxWarp>
+                        <a:noAutofit/>
+                      </wps:bodyPr>
+                    </wps:wsp>
+                  </a:graphicData>
+                </a:graphic>
+              </wp:anchor>
+            </w:drawing>
+          </mc:Choice>
+          <mc:Fallback>
+            <w:pict>
+              <v:rect w14:anchorId="3CBFAF76" id="Rechthoek 3" o:spid="_x0000_s1027" style="position:absolute;margin-left:4.75pt;margin-top:3.5pt;width:276.6pt;height:60.6pt;z-index:251659264;visibility:visible;mso-wrap-style:square;mso-wrap-distance-left:9pt;mso-wrap-distance-top:0;mso-wrap-distance-right:9pt;mso-wrap-distance-bottom:0;mso-position-horizontal:absolute;mso-position-horizontal-relative:text;mso-position-vertical:absolute;mso-position-vertical-relative:text;v-text-anchor:top" o:gfxdata="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" fillcolor="#e7e6e6 [3214]" strokecolor="black [3213]" strokeweight="1pt">
+                <v:textbox>
+                  <w:txbxContent>
+                    <w:p>
+                      <w:pPr>
+                        <w:jc w:val="center"/>
+                        <w:rPr>
+                          <w:color w:val="000000" w:themeColor="text1"/>
+                        </w:rPr>
+                      </w:pPr>
+                      <w:r>
+                        <w:rPr>
+                          <w:color w:val="000000" w:themeColor="text1"/>
+                        </w:rPr>
+                        <w:t>Takeoff</w:t>
+                      </w:r>
+                    </w:p>
+                    <w:p>
+                      <w:pPr>
+                        <w:jc w:val="center"/>
+                        <w:rPr>
+                          <w:color w:val="000000" w:themeColor="text1"/>
+                        </w:rPr>
+                      </w:pPr>
+                      <w:r>
+                        <w:rPr>
+                          <w:color w:val="000000" w:themeColor="text1"/>
+                        </w:rPr>
+                        <w:t>up 20</w:t>
+                      </w:r>
+                    </w:p>
+                    <w:p>
+                      <w:pPr>
+                        <w:jc w:val="center"/>
+                        <w:rPr>
+                          <w:color w:val="000000" w:themeColor="text1"/>
+                        </w:rPr>
+                      </w:pPr>
+                      <w:r>
+                        <w:rPr>
+                          <w:color w:val="000000" w:themeColor="text1"/>
+                        </w:rPr>
+                        <w:t>land</w:t>
+                      </w:r>
+                    </w:p>
+                  </w:txbxContent>
+                </v:textbox>
+                <w10:wrap type="topAndBottom"/>
+              </v:rect>
+            </w:pict>
+          </mc:Fallback>
+        </mc:AlternateContent>
       </w:r>
       <w:r>
         <w:br/>
@@ -6834,7 +7006,6 @@
   <w:style w:type="character" w:default="1" w:styleId="Standaardalinea-lettertype">
     <w:name w:val="Default Paragraph Font"/>
     <w:uiPriority w:val="1"/>
-    <w:semiHidden/>
     <w:unhideWhenUsed/>
   </w:style>
   <w:style w:type="table" w:default="1" w:styleId="Standaardtabel">
@@ -7646,10 +7817,6 @@
 </file>
 
 <file path=customXml/item1.xml><?xml version="1.0" encoding="utf-8"?>
-<b:Sources xmlns:b="http://schemas.openxmlformats.org/officeDocument/2006/bibliography" xmlns="http://schemas.openxmlformats.org/officeDocument/2006/bibliography" SelectedStyle="\APASixthEditionOfficeOnline.xsl" StyleName="APA" Version="6"/>
-</file>
-
-<file path=customXml/item2.xml><?xml version="1.0" encoding="utf-8"?>
 <ct:contentTypeSchema xmlns:ct="http://schemas.microsoft.com/office/2006/metadata/contentType" xmlns:ma="http://schemas.microsoft.com/office/2006/metadata/properties/metaAttributes" ct:_="" ma:_="" ma:contentTypeName="Document" ma:contentTypeID="0x010100C888A45FADA84444BD97EA692BE9BC28" ma:contentTypeVersion="32" ma:contentTypeDescription="Een nieuw document maken." ma:contentTypeScope="" ma:versionID="3e539cf849ba564f7b1a6bee557c0f9a">
   <xsd:schema xmlns:xsd="http://www.w3.org/2001/XMLSchema" xmlns:xs="http://www.w3.org/2001/XMLSchema" xmlns:p="http://schemas.microsoft.com/office/2006/metadata/properties" xmlns:ns2="a9a5e4e2-ea41-4fa3-9e01-a26462f0bf83" xmlns:ns3="ca98e324-7977-4522-b7cf-9046283ddb02" targetNamespace="http://schemas.microsoft.com/office/2006/metadata/properties" ma:root="true" ma:fieldsID="47214de4247b082c0f82df2374deae0c" ns2:_="" ns3:_="">
     <xsd:import namespace="a9a5e4e2-ea41-4fa3-9e01-a26462f0bf83"/>
@@ -8038,7 +8205,7 @@
 </ct:contentTypeSchema>
 </file>
 
-<file path=customXml/item3.xml><?xml version="1.0" encoding="utf-8"?>
+<file path=customXml/item2.xml><?xml version="1.0" encoding="utf-8"?>
 <p:properties xmlns:p="http://schemas.microsoft.com/office/2006/metadata/properties" xmlns:xsi="http://www.w3.org/2001/XMLSchema-instance" xmlns:pc="http://schemas.microsoft.com/office/infopath/2007/PartnerControls">
   <documentManagement>
     <TaxCatchAll xmlns="ca98e324-7977-4522-b7cf-9046283ddb02" xsi:nil="true"/>
@@ -8094,7 +8261,7 @@
 </p:properties>
 </file>
 
-<file path=customXml/item4.xml><?xml version="1.0" encoding="utf-8"?>
+<file path=customXml/item3.xml><?xml version="1.0" encoding="utf-8"?>
 <?mso-contentType ?>
 <FormTemplates xmlns="http://schemas.microsoft.com/sharepoint/v3/contenttype/forms">
   <Display>DocumentLibraryForm</Display>
@@ -8103,15 +8270,11 @@
 </FormTemplates>
 </file>
 
-<file path=customXml/itemProps1.xml><?xml version="1.0" encoding="utf-8"?>
-<ds:datastoreItem xmlns:ds="http://schemas.openxmlformats.org/officeDocument/2006/customXml" ds:itemID="{B632AD4E-EC48-4C26-ACAB-C1C925C18E76}">
-  <ds:schemaRefs>
-    <ds:schemaRef ds:uri="http://schemas.openxmlformats.org/officeDocument/2006/bibliography"/>
-  </ds:schemaRefs>
-</ds:datastoreItem>
+<file path=customXml/item4.xml><?xml version="1.0" encoding="utf-8"?>
+<b:Sources xmlns:b="http://schemas.openxmlformats.org/officeDocument/2006/bibliography" xmlns="http://schemas.openxmlformats.org/officeDocument/2006/bibliography" SelectedStyle="\APASixthEditionOfficeOnline.xsl" StyleName="APA" Version="6"/>
 </file>
 
-<file path=customXml/itemProps2.xml><?xml version="1.0" encoding="utf-8"?>
+<file path=customXml/itemProps1.xml><?xml version="1.0" encoding="utf-8"?>
 <ds:datastoreItem xmlns:ds="http://schemas.openxmlformats.org/officeDocument/2006/customXml" ds:itemID="{DA3CD702-D27F-4950-A77B-9CA3C2681804}">
   <ds:schemaRefs>
     <ds:schemaRef ds:uri="http://schemas.microsoft.com/office/2006/metadata/contentType"/>
@@ -8130,7 +8293,7 @@
 </ds:datastoreItem>
 </file>
 
-<file path=customXml/itemProps3.xml><?xml version="1.0" encoding="utf-8"?>
+<file path=customXml/itemProps2.xml><?xml version="1.0" encoding="utf-8"?>
 <ds:datastoreItem xmlns:ds="http://schemas.openxmlformats.org/officeDocument/2006/customXml" ds:itemID="{A0B56109-0514-4961-BF25-9A36AD489C9C}">
   <ds:schemaRefs>
     <ds:schemaRef ds:uri="http://schemas.microsoft.com/office/2006/metadata/properties"/>
@@ -8141,10 +8304,18 @@
 </ds:datastoreItem>
 </file>
 
-<file path=customXml/itemProps4.xml><?xml version="1.0" encoding="utf-8"?>
+<file path=customXml/itemProps3.xml><?xml version="1.0" encoding="utf-8"?>
 <ds:datastoreItem xmlns:ds="http://schemas.openxmlformats.org/officeDocument/2006/customXml" ds:itemID="{6D288122-3C47-4828-B998-B181320A419A}">
   <ds:schemaRefs>
     <ds:schemaRef ds:uri="http://schemas.microsoft.com/sharepoint/v3/contenttype/forms"/>
+  </ds:schemaRefs>
+</ds:datastoreItem>
+</file>
+
+<file path=customXml/itemProps4.xml><?xml version="1.0" encoding="utf-8"?>
+<ds:datastoreItem xmlns:ds="http://schemas.openxmlformats.org/officeDocument/2006/customXml" ds:itemID="{B632AD4E-EC48-4C26-ACAB-C1C925C18E76}">
+  <ds:schemaRefs>
+    <ds:schemaRef ds:uri="http://schemas.openxmlformats.org/officeDocument/2006/bibliography"/>
   </ds:schemaRefs>
 </ds:datastoreItem>
 </file>

</xml_diff>